<commit_message>
save what had been
</commit_message>
<xml_diff>
--- a/school project/documents/Project.docx
+++ b/school project/documents/Project.docx
@@ -6141,7 +6141,6 @@
     <w:p>
       <w:pPr>
         <w:bidi/>
-        <w:ind w:firstLine="720"/>
         <w:rPr>
           <w:rFonts w:ascii="David" w:hAnsi="David" w:cs="David"/>
           <w:sz w:val="36"/>
@@ -6151,18 +6150,10 @@
       </w:pPr>
       <w:r>
         <w:rPr>
-          <w:rFonts w:ascii="Arial Black" w:hAnsi="Arial Black"/>
-          <w:sz w:val="36"/>
-          <w:szCs w:val="36"/>
-        </w:rPr>
-        <w:lastRenderedPageBreak/>
-        <w:br w:type="page"/>
-      </w:r>
-      <w:r>
-        <w:rPr>
-          <w:rFonts w:ascii="David" w:hAnsi="David" w:cs="David"/>
-          <w:sz w:val="36"/>
-          <w:szCs w:val="36"/>
+          <w:rFonts w:ascii="David" w:hAnsi="David" w:cs="David"/>
+          <w:sz w:val="44"/>
+          <w:szCs w:val="44"/>
+          <w:u w:val="single"/>
           <w:rtl/>
           <w:lang w:bidi="he-IL"/>
         </w:rPr>
@@ -6172,17 +6163,19 @@
       <w:r>
         <w:rPr>
           <w:rFonts w:ascii="David" w:hAnsi="David" w:cs="David"/>
-          <w:sz w:val="36"/>
-          <w:szCs w:val="36"/>
-          <w:rtl/>
-        </w:rPr>
-        <w:t xml:space="preserve"> </w:t>
-      </w:r>
-      <w:r>
-        <w:rPr>
-          <w:rFonts w:ascii="David" w:hAnsi="David" w:cs="David"/>
-          <w:sz w:val="36"/>
-          <w:szCs w:val="36"/>
+          <w:sz w:val="44"/>
+          <w:szCs w:val="44"/>
+          <w:u w:val="single"/>
+          <w:rtl/>
+        </w:rPr>
+        <w:t xml:space="preserve"> </w:t>
+      </w:r>
+      <w:r>
+        <w:rPr>
+          <w:rFonts w:ascii="David" w:hAnsi="David" w:cs="David"/>
+          <w:sz w:val="44"/>
+          <w:szCs w:val="44"/>
+          <w:u w:val="single"/>
           <w:rtl/>
           <w:lang w:bidi="he-IL"/>
         </w:rPr>
@@ -6191,77 +6184,12 @@
       <w:r>
         <w:rPr>
           <w:rFonts w:ascii="David" w:hAnsi="David" w:cs="David"/>
-          <w:sz w:val="36"/>
-          <w:szCs w:val="36"/>
-          <w:rtl/>
-        </w:rPr>
-        <w:t xml:space="preserve"> </w:t>
-      </w:r>
-      <w:r>
-        <w:rPr>
-          <w:rFonts w:ascii="David" w:hAnsi="David" w:cs="David"/>
-          <w:sz w:val="36"/>
-          <w:szCs w:val="36"/>
-          <w:rtl/>
-          <w:lang w:bidi="he-IL"/>
-        </w:rPr>
-        <w:t>לקראת</w:t>
-      </w:r>
-      <w:r>
-        <w:rPr>
-          <w:rFonts w:ascii="David" w:hAnsi="David" w:cs="David"/>
-          <w:sz w:val="36"/>
-          <w:szCs w:val="36"/>
-          <w:rtl/>
-        </w:rPr>
-        <w:t xml:space="preserve"> </w:t>
-      </w:r>
-      <w:r>
-        <w:rPr>
-          <w:rFonts w:ascii="David" w:hAnsi="David" w:cs="David"/>
-          <w:sz w:val="36"/>
-          <w:szCs w:val="36"/>
-          <w:rtl/>
-          <w:lang w:bidi="he-IL"/>
-        </w:rPr>
-        <w:t>השלמת</w:t>
-      </w:r>
-      <w:r>
-        <w:rPr>
-          <w:rFonts w:ascii="David" w:hAnsi="David" w:cs="David"/>
-          <w:sz w:val="36"/>
-          <w:szCs w:val="36"/>
-          <w:rtl/>
-        </w:rPr>
-        <w:t xml:space="preserve"> </w:t>
-      </w:r>
-      <w:r>
-        <w:rPr>
-          <w:rFonts w:ascii="David" w:hAnsi="David" w:cs="David"/>
-          <w:sz w:val="36"/>
-          <w:szCs w:val="36"/>
-          <w:rtl/>
-          <w:lang w:bidi="he-IL"/>
-        </w:rPr>
-        <w:t>הפרויקט</w:t>
-      </w:r>
-      <w:r>
-        <w:rPr>
-          <w:rFonts w:ascii="David" w:hAnsi="David" w:cs="David"/>
-          <w:sz w:val="36"/>
-          <w:szCs w:val="36"/>
-          <w:rtl/>
-        </w:rPr>
-        <w:t xml:space="preserve"> : </w:t>
-      </w:r>
-      <w:r>
-        <w:rPr>
-          <w:rFonts w:ascii="David" w:hAnsi="David" w:cs="David"/>
-          <w:sz w:val="36"/>
-          <w:szCs w:val="36"/>
-          <w:lang w:bidi="ar-SY"/>
-        </w:rPr>
-        <w:t>(13/11/2020)</w:t>
+          <w:sz w:val="44"/>
+          <w:szCs w:val="44"/>
+          <w:u w:val="single"/>
+          <w:rtl/>
+        </w:rPr>
+        <w:t>:</w:t>
       </w:r>
     </w:p>
     <w:p>
@@ -6790,6 +6718,7 @@
           <w:rtl/>
           <w:lang w:val="he-IL"/>
         </w:rPr>
+        <w:lastRenderedPageBreak/>
         <w:drawing>
           <wp:anchor distT="0" distB="0" distL="114300" distR="114300" simplePos="0" relativeHeight="251710464" behindDoc="0" locked="0" layoutInCell="1" allowOverlap="1" wp14:anchorId="42A86619" wp14:editId="5161A1FA">
             <wp:simplePos x="0" y="0"/>

</xml_diff>